<commit_message>
finish part1, part2 start
</commit_message>
<xml_diff>
--- a/dict.docx
+++ b/dict.docx
@@ -24,38 +24,40 @@
         <w:rPr>
           <w:lang w:val="en-US"/>
         </w:rPr>
-        <w:t>Interoperability</w:t>
-      </w:r>
+        <w:t xml:space="preserve">Interoperability – </w:t>
+      </w:r>
+      <w:r>
+        <w:t>совместимость</w:t>
+      </w:r>
+    </w:p>
+    <w:p>
+      <w:proofErr w:type="spellStart"/>
+      <w:r>
+        <w:t>Indistinguishable</w:t>
+      </w:r>
+      <w:proofErr w:type="spellEnd"/>
+      <w:r>
+        <w:t xml:space="preserve"> </w:t>
+      </w:r>
+      <w:r>
+        <w:t>–</w:t>
+      </w:r>
+      <w:r>
+        <w:t xml:space="preserve"> неразличимый</w:t>
+      </w:r>
+    </w:p>
+    <w:p>
       <w:r>
         <w:rPr>
           <w:lang w:val="en-US"/>
         </w:rPr>
-        <w:t xml:space="preserve"> – </w:t>
-      </w:r>
-      <w:r>
-        <w:t>совместимость</w:t>
-      </w:r>
-    </w:p>
-    <w:p>
-      <w:r>
-        <w:t>Indistinguishable</w:t>
-      </w:r>
-      <w:r>
-        <w:t xml:space="preserve"> </w:t>
-      </w:r>
-      <w:r>
-        <w:t>–</w:t>
-      </w:r>
-      <w:r>
-        <w:t xml:space="preserve"> неразличимый</w:t>
-      </w:r>
-    </w:p>
-    <w:p>
+        <w:t xml:space="preserve">Blueprint </w:t>
+      </w:r>
       <w:r>
         <w:rPr>
           <w:lang w:val="en-US"/>
         </w:rPr>
-        <w:t>Blueprint -</w:t>
+        <w:t>–</w:t>
       </w:r>
       <w:r>
         <w:t xml:space="preserve"> план</w:t>
@@ -63,6 +65,54 @@
       <w:bookmarkStart w:id="0" w:name="_GoBack"/>
       <w:bookmarkEnd w:id="0"/>
     </w:p>
+    <w:p>
+      <w:r>
+        <w:rPr>
+          <w:lang w:val="en-US"/>
+        </w:rPr>
+        <w:t xml:space="preserve">Stage – </w:t>
+      </w:r>
+      <w:r>
+        <w:t>этап разворачивания проекта, когда проект тестируется на копии данных и инфраструктуре</w:t>
+      </w:r>
+    </w:p>
+    <w:p>
+      <w:pPr>
+        <w:rPr>
+          <w:rFonts w:eastAsia="Times New Roman" w:cs="Times New Roman"/>
+        </w:rPr>
+      </w:pPr>
+      <w:r>
+        <w:t>A</w:t>
+      </w:r>
+      <w:r>
+        <w:rPr>
+          <w:rFonts w:eastAsia="Times New Roman" w:cs="Times New Roman"/>
+          <w:iCs/>
+          <w:color w:val="000000"/>
+          <w:shd w:val="clear" w:color="auto" w:fill="FFFFFF"/>
+          <w:lang w:val="en"/>
+        </w:rPr>
+        <w:t xml:space="preserve">pplication programming interface, API - </w:t>
+      </w:r>
+      <w:r>
+        <w:rPr>
+          <w:rFonts w:eastAsia="Times New Roman" w:cs="Times New Roman"/>
+          <w:bCs/>
+          <w:color w:val="000000"/>
+          <w:shd w:val="clear" w:color="auto" w:fill="FFFFFF"/>
+        </w:rPr>
+        <w:t>интерфейс прикладного программирования</w:t>
+      </w:r>
+      <w:r>
+        <w:rPr>
+          <w:rFonts w:eastAsia="Times New Roman" w:cs="Times New Roman"/>
+        </w:rPr>
+        <w:t>,</w:t>
+      </w:r>
+    </w:p>
+    <w:p/>
+    <w:p/>
     <w:sectPr>
       <w:pgSz w:w="11900" w:h="16840"/>
       <w:pgMar w:top="1440" w:right="1800" w:bottom="1440" w:left="1800" w:header="708" w:footer="708" w:gutter="0"/>

</xml_diff>